<commit_message>
aulas + exercicios algoritimos
</commit_message>
<xml_diff>
--- a/Algoritimos/Exercicios/Respostas.docx
+++ b/Algoritimos/Exercicios/Respostas.docx
@@ -365,8 +365,709 @@
         </w:drawing>
       </w:r>
     </w:p>
+    <w:p>
+      <w:pPr>
+        <w:spacing w:after="0"/>
+        <w:jc w:val="both"/>
+        <w:rPr>
+          <w:rFonts w:ascii="Tenorite" w:hAnsi="Tenorite"/>
+        </w:rPr>
+      </w:pPr>
+    </w:p>
+    <w:p>
+      <w:pPr>
+        <w:spacing w:after="0"/>
+        <w:jc w:val="both"/>
+        <w:rPr>
+          <w:rFonts w:ascii="Tenorite" w:hAnsi="Tenorite"/>
+        </w:rPr>
+      </w:pPr>
+    </w:p>
+    <w:p>
+      <w:pPr>
+        <w:spacing w:after="0"/>
+        <w:jc w:val="both"/>
+        <w:rPr>
+          <w:rFonts w:ascii="Tenorite" w:hAnsi="Tenorite"/>
+        </w:rPr>
+      </w:pPr>
+    </w:p>
+    <w:p>
+      <w:pPr>
+        <w:spacing w:after="0"/>
+        <w:jc w:val="both"/>
+        <w:rPr>
+          <w:rFonts w:ascii="Tenorite" w:hAnsi="Tenorite"/>
+        </w:rPr>
+      </w:pPr>
+    </w:p>
+    <w:p>
+      <w:pPr>
+        <w:spacing w:after="0"/>
+        <w:jc w:val="both"/>
+        <w:rPr>
+          <w:rFonts w:ascii="Tenorite" w:hAnsi="Tenorite"/>
+        </w:rPr>
+      </w:pPr>
+    </w:p>
+    <w:p>
+      <w:pPr>
+        <w:spacing w:after="0"/>
+        <w:jc w:val="both"/>
+        <w:rPr>
+          <w:rFonts w:ascii="Tenorite" w:hAnsi="Tenorite"/>
+        </w:rPr>
+      </w:pPr>
+    </w:p>
+    <w:p>
+      <w:pPr>
+        <w:spacing w:after="0"/>
+        <w:jc w:val="both"/>
+        <w:rPr>
+          <w:rFonts w:ascii="Tenorite" w:hAnsi="Tenorite"/>
+        </w:rPr>
+      </w:pPr>
+    </w:p>
+    <w:p>
+      <w:pPr>
+        <w:spacing w:after="0"/>
+        <w:jc w:val="both"/>
+        <w:rPr>
+          <w:rFonts w:ascii="Tenorite" w:hAnsi="Tenorite"/>
+        </w:rPr>
+      </w:pPr>
+    </w:p>
+    <w:p>
+      <w:pPr>
+        <w:spacing w:after="0"/>
+        <w:jc w:val="both"/>
+        <w:rPr>
+          <w:rFonts w:ascii="Tenorite" w:hAnsi="Tenorite"/>
+        </w:rPr>
+      </w:pPr>
+    </w:p>
+    <w:p>
+      <w:pPr>
+        <w:spacing w:after="0"/>
+        <w:jc w:val="both"/>
+        <w:rPr>
+          <w:rFonts w:ascii="Tenorite" w:hAnsi="Tenorite"/>
+        </w:rPr>
+      </w:pPr>
+    </w:p>
+    <w:p>
+      <w:pPr>
+        <w:spacing w:after="0"/>
+        <w:jc w:val="both"/>
+        <w:rPr>
+          <w:rFonts w:ascii="Tenorite" w:hAnsi="Tenorite"/>
+        </w:rPr>
+      </w:pPr>
+      <w:r>
+        <w:rPr>
+          <w:rFonts w:ascii="Tenorite" w:hAnsi="Tenorite"/>
+          <w:b/>
+          <w:bCs/>
+        </w:rPr>
+        <w:t>4</w:t>
+      </w:r>
+      <w:r>
+        <w:rPr>
+          <w:rFonts w:ascii="Tenorite" w:hAnsi="Tenorite"/>
+        </w:rPr>
+        <w:t xml:space="preserve">) Desenvolva um algoritmo que leia dois números inteiros e mostre o somatório entre eles. </w:t>
+      </w:r>
+      <w:proofErr w:type="spellStart"/>
+      <w:r>
+        <w:rPr>
+          <w:rFonts w:ascii="Tenorite" w:hAnsi="Tenorite"/>
+        </w:rPr>
+        <w:t>Ex</w:t>
+      </w:r>
+      <w:proofErr w:type="spellEnd"/>
+      <w:r>
+        <w:rPr>
+          <w:rFonts w:ascii="Tenorite" w:hAnsi="Tenorite"/>
+        </w:rPr>
+        <w:t xml:space="preserve">: </w:t>
+      </w:r>
+    </w:p>
+    <w:p>
+      <w:pPr>
+        <w:spacing w:after="0"/>
+        <w:jc w:val="both"/>
+        <w:rPr>
+          <w:rFonts w:ascii="Tenorite" w:hAnsi="Tenorite"/>
+        </w:rPr>
+      </w:pPr>
+      <w:r>
+        <w:rPr>
+          <w:rFonts w:ascii="Tenorite" w:hAnsi="Tenorite"/>
+        </w:rPr>
+        <w:t xml:space="preserve">Digite um valor: 8 </w:t>
+      </w:r>
+    </w:p>
+    <w:p>
+      <w:pPr>
+        <w:spacing w:after="0"/>
+        <w:jc w:val="both"/>
+        <w:rPr>
+          <w:rFonts w:ascii="Tenorite" w:hAnsi="Tenorite"/>
+        </w:rPr>
+      </w:pPr>
+      <w:r>
+        <w:rPr>
+          <w:rFonts w:ascii="Tenorite" w:hAnsi="Tenorite"/>
+        </w:rPr>
+        <w:t xml:space="preserve">Digite outro valor: 5 </w:t>
+      </w:r>
+    </w:p>
+    <w:p>
+      <w:pPr>
+        <w:spacing w:after="0"/>
+        <w:jc w:val="both"/>
+        <w:rPr>
+          <w:rFonts w:ascii="Tenorite" w:hAnsi="Tenorite"/>
+        </w:rPr>
+      </w:pPr>
+      <w:r>
+        <w:rPr>
+          <w:rFonts w:ascii="Tenorite" w:hAnsi="Tenorite"/>
+        </w:rPr>
+        <w:t>A soma entre 8 e 5 é igual a 13.</w:t>
+      </w:r>
+    </w:p>
+    <w:p>
+      <w:pPr>
+        <w:spacing w:after="0"/>
+        <w:jc w:val="both"/>
+        <w:rPr>
+          <w:rFonts w:ascii="Tenorite" w:hAnsi="Tenorite"/>
+        </w:rPr>
+      </w:pPr>
+      <w:r>
+        <w:rPr>
+          <w:rFonts w:ascii="Tenorite" w:hAnsi="Tenorite"/>
+        </w:rPr>
+        <w:drawing>
+          <wp:inline distT="0" distB="0" distL="0" distR="0" wp14:anchorId="033375D6" wp14:editId="67E79992">
+            <wp:extent cx="3098165" cy="1418590"/>
+            <wp:effectExtent l="0" t="0" r="6985" b="0"/>
+            <wp:docPr id="2" name="Imagem 2"/>
+            <wp:cNvGraphicFramePr>
+              <a:graphicFrameLocks xmlns:a="http://schemas.openxmlformats.org/drawingml/2006/main" noChangeAspect="1"/>
+            </wp:cNvGraphicFramePr>
+            <a:graphic xmlns:a="http://schemas.openxmlformats.org/drawingml/2006/main">
+              <a:graphicData uri="http://schemas.openxmlformats.org/drawingml/2006/picture">
+                <pic:pic xmlns:pic="http://schemas.openxmlformats.org/drawingml/2006/picture">
+                  <pic:nvPicPr>
+                    <pic:cNvPr id="1" name=""/>
+                    <pic:cNvPicPr/>
+                  </pic:nvPicPr>
+                  <pic:blipFill>
+                    <a:blip r:embed="rId10"/>
+                    <a:stretch>
+                      <a:fillRect/>
+                    </a:stretch>
+                  </pic:blipFill>
+                  <pic:spPr>
+                    <a:xfrm>
+                      <a:off x="0" y="0"/>
+                      <a:ext cx="3098165" cy="1418590"/>
+                    </a:xfrm>
+                    <a:prstGeom prst="rect">
+                      <a:avLst/>
+                    </a:prstGeom>
+                  </pic:spPr>
+                </pic:pic>
+              </a:graphicData>
+            </a:graphic>
+          </wp:inline>
+        </w:drawing>
+      </w:r>
+    </w:p>
+    <w:p>
+      <w:pPr>
+        <w:spacing w:after="0"/>
+        <w:jc w:val="both"/>
+        <w:rPr>
+          <w:rFonts w:ascii="Tenorite" w:hAnsi="Tenorite"/>
+        </w:rPr>
+      </w:pPr>
+      <w:r>
+        <w:rPr>
+          <w:rFonts w:ascii="Tenorite" w:hAnsi="Tenorite"/>
+          <w:b/>
+          <w:bCs/>
+        </w:rPr>
+        <w:t>5</w:t>
+      </w:r>
+      <w:r>
+        <w:rPr>
+          <w:rFonts w:ascii="Tenorite" w:hAnsi="Tenorite"/>
+        </w:rPr>
+        <w:t xml:space="preserve">) Faça um programa que leia as duas notas de um aluno em uma matéria e mostre na tela a sua média na disciplina. </w:t>
+      </w:r>
+      <w:proofErr w:type="spellStart"/>
+      <w:r>
+        <w:rPr>
+          <w:rFonts w:ascii="Tenorite" w:hAnsi="Tenorite"/>
+        </w:rPr>
+        <w:t>Ex</w:t>
+      </w:r>
+      <w:proofErr w:type="spellEnd"/>
+      <w:r>
+        <w:rPr>
+          <w:rFonts w:ascii="Tenorite" w:hAnsi="Tenorite"/>
+        </w:rPr>
+        <w:t xml:space="preserve">: </w:t>
+      </w:r>
+    </w:p>
+    <w:p>
+      <w:pPr>
+        <w:spacing w:after="0"/>
+        <w:jc w:val="both"/>
+        <w:rPr>
+          <w:rFonts w:ascii="Tenorite" w:hAnsi="Tenorite"/>
+        </w:rPr>
+      </w:pPr>
+      <w:r>
+        <w:rPr>
+          <w:rFonts w:ascii="Tenorite" w:hAnsi="Tenorite"/>
+        </w:rPr>
+        <w:t xml:space="preserve">Nota 1: 4.5 </w:t>
+      </w:r>
+    </w:p>
+    <w:p>
+      <w:pPr>
+        <w:spacing w:after="0"/>
+        <w:jc w:val="both"/>
+        <w:rPr>
+          <w:rFonts w:ascii="Tenorite" w:hAnsi="Tenorite"/>
+        </w:rPr>
+      </w:pPr>
+      <w:r>
+        <w:rPr>
+          <w:rFonts w:ascii="Tenorite" w:hAnsi="Tenorite"/>
+        </w:rPr>
+        <w:t xml:space="preserve">Nota 2: 8.5 </w:t>
+      </w:r>
+    </w:p>
+    <w:p>
+      <w:pPr>
+        <w:spacing w:after="0"/>
+        <w:jc w:val="both"/>
+        <w:rPr>
+          <w:rFonts w:ascii="Tenorite" w:hAnsi="Tenorite"/>
+        </w:rPr>
+      </w:pPr>
+      <w:r>
+        <w:rPr>
+          <w:rFonts w:ascii="Tenorite" w:hAnsi="Tenorite"/>
+        </w:rPr>
+        <w:t>A média entre 4.5 e 8.5 é igual a 6.5</w:t>
+      </w:r>
+    </w:p>
+    <w:p>
+      <w:pPr>
+        <w:spacing w:after="0"/>
+        <w:jc w:val="both"/>
+        <w:rPr>
+          <w:rFonts w:ascii="Tenorite" w:hAnsi="Tenorite"/>
+        </w:rPr>
+      </w:pPr>
+      <w:r>
+        <w:rPr>
+          <w:rFonts w:ascii="Tenorite" w:hAnsi="Tenorite"/>
+        </w:rPr>
+        <w:drawing>
+          <wp:inline distT="0" distB="0" distL="0" distR="0" wp14:anchorId="7D68A872" wp14:editId="3670629F">
+            <wp:extent cx="3098165" cy="1182370"/>
+            <wp:effectExtent l="0" t="0" r="6985" b="0"/>
+            <wp:docPr id="3" name="Imagem 3"/>
+            <wp:cNvGraphicFramePr>
+              <a:graphicFrameLocks xmlns:a="http://schemas.openxmlformats.org/drawingml/2006/main" noChangeAspect="1"/>
+            </wp:cNvGraphicFramePr>
+            <a:graphic xmlns:a="http://schemas.openxmlformats.org/drawingml/2006/main">
+              <a:graphicData uri="http://schemas.openxmlformats.org/drawingml/2006/picture">
+                <pic:pic xmlns:pic="http://schemas.openxmlformats.org/drawingml/2006/picture">
+                  <pic:nvPicPr>
+                    <pic:cNvPr id="1" name=""/>
+                    <pic:cNvPicPr/>
+                  </pic:nvPicPr>
+                  <pic:blipFill>
+                    <a:blip r:embed="rId11"/>
+                    <a:stretch>
+                      <a:fillRect/>
+                    </a:stretch>
+                  </pic:blipFill>
+                  <pic:spPr>
+                    <a:xfrm>
+                      <a:off x="0" y="0"/>
+                      <a:ext cx="3098165" cy="1182370"/>
+                    </a:xfrm>
+                    <a:prstGeom prst="rect">
+                      <a:avLst/>
+                    </a:prstGeom>
+                  </pic:spPr>
+                </pic:pic>
+              </a:graphicData>
+            </a:graphic>
+          </wp:inline>
+        </w:drawing>
+      </w:r>
+    </w:p>
+    <w:p>
+      <w:pPr>
+        <w:spacing w:after="0"/>
+        <w:jc w:val="both"/>
+        <w:rPr>
+          <w:rFonts w:ascii="Tenorite" w:hAnsi="Tenorite"/>
+        </w:rPr>
+      </w:pPr>
+    </w:p>
+    <w:p>
+      <w:pPr>
+        <w:spacing w:after="0"/>
+        <w:jc w:val="both"/>
+        <w:rPr>
+          <w:rFonts w:ascii="Tenorite" w:hAnsi="Tenorite"/>
+        </w:rPr>
+      </w:pPr>
+      <w:r>
+        <w:rPr>
+          <w:rFonts w:ascii="Tenorite" w:hAnsi="Tenorite"/>
+        </w:rPr>
+        <w:t xml:space="preserve">6) Faça um programa que leia um número inteiro e mostre o seu antecessor e seu sucessor. </w:t>
+      </w:r>
+      <w:proofErr w:type="spellStart"/>
+      <w:r>
+        <w:rPr>
+          <w:rFonts w:ascii="Tenorite" w:hAnsi="Tenorite"/>
+        </w:rPr>
+        <w:t>Ex</w:t>
+      </w:r>
+      <w:proofErr w:type="spellEnd"/>
+      <w:r>
+        <w:rPr>
+          <w:rFonts w:ascii="Tenorite" w:hAnsi="Tenorite"/>
+        </w:rPr>
+        <w:t xml:space="preserve">: </w:t>
+      </w:r>
+    </w:p>
+    <w:p>
+      <w:pPr>
+        <w:spacing w:after="0"/>
+        <w:jc w:val="both"/>
+        <w:rPr>
+          <w:rFonts w:ascii="Tenorite" w:hAnsi="Tenorite"/>
+        </w:rPr>
+      </w:pPr>
+      <w:r>
+        <w:rPr>
+          <w:rFonts w:ascii="Tenorite" w:hAnsi="Tenorite"/>
+        </w:rPr>
+        <w:t xml:space="preserve">Digite um número: 9 </w:t>
+      </w:r>
+    </w:p>
+    <w:p>
+      <w:pPr>
+        <w:spacing w:after="0"/>
+        <w:jc w:val="both"/>
+        <w:rPr>
+          <w:rFonts w:ascii="Tenorite" w:hAnsi="Tenorite"/>
+        </w:rPr>
+      </w:pPr>
+      <w:r>
+        <w:rPr>
+          <w:rFonts w:ascii="Tenorite" w:hAnsi="Tenorite"/>
+        </w:rPr>
+        <w:t xml:space="preserve">O antecessor de 9 é 8 </w:t>
+      </w:r>
+    </w:p>
+    <w:p>
+      <w:pPr>
+        <w:spacing w:after="0"/>
+        <w:jc w:val="both"/>
+        <w:rPr>
+          <w:rFonts w:ascii="Tenorite" w:hAnsi="Tenorite"/>
+        </w:rPr>
+      </w:pPr>
+      <w:r>
+        <w:rPr>
+          <w:rFonts w:ascii="Tenorite" w:hAnsi="Tenorite"/>
+        </w:rPr>
+        <w:t>O sucessor de 9 é 10</w:t>
+      </w:r>
+    </w:p>
+    <w:p>
+      <w:pPr>
+        <w:spacing w:after="0"/>
+        <w:jc w:val="both"/>
+        <w:rPr>
+          <w:rFonts w:ascii="Tenorite" w:hAnsi="Tenorite"/>
+        </w:rPr>
+      </w:pPr>
+      <w:r>
+        <w:rPr>
+          <w:rFonts w:ascii="Tenorite" w:hAnsi="Tenorite"/>
+        </w:rPr>
+        <w:drawing>
+          <wp:inline distT="0" distB="0" distL="0" distR="0" wp14:anchorId="389E8CC8" wp14:editId="390A82FA">
+            <wp:extent cx="3098165" cy="1906905"/>
+            <wp:effectExtent l="0" t="0" r="6985" b="0"/>
+            <wp:docPr id="4" name="Imagem 4"/>
+            <wp:cNvGraphicFramePr>
+              <a:graphicFrameLocks xmlns:a="http://schemas.openxmlformats.org/drawingml/2006/main" noChangeAspect="1"/>
+            </wp:cNvGraphicFramePr>
+            <a:graphic xmlns:a="http://schemas.openxmlformats.org/drawingml/2006/main">
+              <a:graphicData uri="http://schemas.openxmlformats.org/drawingml/2006/picture">
+                <pic:pic xmlns:pic="http://schemas.openxmlformats.org/drawingml/2006/picture">
+                  <pic:nvPicPr>
+                    <pic:cNvPr id="1" name=""/>
+                    <pic:cNvPicPr/>
+                  </pic:nvPicPr>
+                  <pic:blipFill>
+                    <a:blip r:embed="rId12"/>
+                    <a:stretch>
+                      <a:fillRect/>
+                    </a:stretch>
+                  </pic:blipFill>
+                  <pic:spPr>
+                    <a:xfrm>
+                      <a:off x="0" y="0"/>
+                      <a:ext cx="3098165" cy="1906905"/>
+                    </a:xfrm>
+                    <a:prstGeom prst="rect">
+                      <a:avLst/>
+                    </a:prstGeom>
+                  </pic:spPr>
+                </pic:pic>
+              </a:graphicData>
+            </a:graphic>
+          </wp:inline>
+        </w:drawing>
+      </w:r>
+    </w:p>
+    <w:p>
+      <w:pPr>
+        <w:spacing w:after="0"/>
+        <w:jc w:val="both"/>
+        <w:rPr>
+          <w:rFonts w:ascii="Tenorite" w:hAnsi="Tenorite"/>
+        </w:rPr>
+      </w:pPr>
+    </w:p>
+    <w:p>
+      <w:pPr>
+        <w:spacing w:after="0"/>
+        <w:jc w:val="both"/>
+        <w:rPr>
+          <w:rFonts w:ascii="Tenorite" w:hAnsi="Tenorite"/>
+        </w:rPr>
+      </w:pPr>
+    </w:p>
+    <w:p>
+      <w:pPr>
+        <w:spacing w:after="0"/>
+        <w:jc w:val="both"/>
+        <w:rPr>
+          <w:rFonts w:ascii="Tenorite" w:hAnsi="Tenorite"/>
+        </w:rPr>
+      </w:pPr>
+    </w:p>
+    <w:p>
+      <w:pPr>
+        <w:spacing w:after="0"/>
+        <w:jc w:val="both"/>
+        <w:rPr>
+          <w:rFonts w:ascii="Tenorite" w:hAnsi="Tenorite"/>
+        </w:rPr>
+      </w:pPr>
+    </w:p>
+    <w:p>
+      <w:pPr>
+        <w:spacing w:after="0"/>
+        <w:jc w:val="both"/>
+        <w:rPr>
+          <w:rFonts w:ascii="Tenorite" w:hAnsi="Tenorite"/>
+        </w:rPr>
+      </w:pPr>
+    </w:p>
+    <w:p>
+      <w:pPr>
+        <w:spacing w:after="0"/>
+        <w:jc w:val="both"/>
+        <w:rPr>
+          <w:rFonts w:ascii="Tenorite" w:hAnsi="Tenorite"/>
+        </w:rPr>
+      </w:pPr>
+    </w:p>
+    <w:p>
+      <w:pPr>
+        <w:spacing w:after="0"/>
+        <w:jc w:val="both"/>
+        <w:rPr>
+          <w:rFonts w:ascii="Tenorite" w:hAnsi="Tenorite"/>
+        </w:rPr>
+      </w:pPr>
+    </w:p>
+    <w:p>
+      <w:pPr>
+        <w:spacing w:after="0"/>
+        <w:jc w:val="both"/>
+        <w:rPr>
+          <w:rFonts w:ascii="Tenorite" w:hAnsi="Tenorite"/>
+        </w:rPr>
+      </w:pPr>
+    </w:p>
+    <w:p>
+      <w:pPr>
+        <w:spacing w:after="0"/>
+        <w:jc w:val="both"/>
+        <w:rPr>
+          <w:rFonts w:ascii="Tenorite" w:hAnsi="Tenorite"/>
+        </w:rPr>
+      </w:pPr>
+    </w:p>
+    <w:p>
+      <w:pPr>
+        <w:spacing w:after="0"/>
+        <w:jc w:val="both"/>
+        <w:rPr>
+          <w:rFonts w:ascii="Tenorite" w:hAnsi="Tenorite"/>
+        </w:rPr>
+      </w:pPr>
+      <w:r>
+        <w:rPr>
+          <w:rFonts w:ascii="Tenorite" w:hAnsi="Tenorite"/>
+        </w:rPr>
+        <w:lastRenderedPageBreak/>
+        <w:t xml:space="preserve">7) Crie um algoritmo que leia um número real e mostre na tela o seu dobro e a sua terça parte. </w:t>
+      </w:r>
+      <w:proofErr w:type="spellStart"/>
+      <w:r>
+        <w:rPr>
+          <w:rFonts w:ascii="Tenorite" w:hAnsi="Tenorite"/>
+        </w:rPr>
+        <w:t>Ex:</w:t>
+      </w:r>
+      <w:proofErr w:type="spellEnd"/>
+    </w:p>
+    <w:p>
+      <w:pPr>
+        <w:spacing w:after="0"/>
+        <w:jc w:val="both"/>
+        <w:rPr>
+          <w:rFonts w:ascii="Tenorite" w:hAnsi="Tenorite"/>
+        </w:rPr>
+      </w:pPr>
+      <w:r>
+        <w:rPr>
+          <w:rFonts w:ascii="Tenorite" w:hAnsi="Tenorite"/>
+        </w:rPr>
+        <w:t xml:space="preserve">Digite um número: 3.5 </w:t>
+      </w:r>
+    </w:p>
+    <w:p>
+      <w:pPr>
+        <w:spacing w:after="0"/>
+        <w:jc w:val="both"/>
+        <w:rPr>
+          <w:rFonts w:ascii="Tenorite" w:hAnsi="Tenorite"/>
+        </w:rPr>
+      </w:pPr>
+      <w:r>
+        <w:rPr>
+          <w:rFonts w:ascii="Tenorite" w:hAnsi="Tenorite"/>
+        </w:rPr>
+        <w:t xml:space="preserve">O dobro de 3.5 é 7.0 </w:t>
+      </w:r>
+    </w:p>
+    <w:p>
+      <w:pPr>
+        <w:spacing w:after="0"/>
+        <w:jc w:val="both"/>
+        <w:rPr>
+          <w:rFonts w:ascii="Tenorite" w:hAnsi="Tenorite"/>
+        </w:rPr>
+      </w:pPr>
+      <w:r>
+        <w:rPr>
+          <w:rFonts w:ascii="Tenorite" w:hAnsi="Tenorite"/>
+        </w:rPr>
+        <w:t>A terça parte de 3.5 é 1.16666</w:t>
+      </w:r>
+    </w:p>
+    <w:p>
+      <w:pPr>
+        <w:spacing w:after="0"/>
+        <w:jc w:val="both"/>
+        <w:rPr>
+          <w:rFonts w:ascii="Tenorite" w:hAnsi="Tenorite"/>
+        </w:rPr>
+      </w:pPr>
+      <w:r>
+        <w:rPr>
+          <w:noProof/>
+        </w:rPr>
+        <w:drawing>
+          <wp:inline distT="0" distB="0" distL="0" distR="0" wp14:anchorId="685C6EA7" wp14:editId="3CD9A256">
+            <wp:extent cx="3098165" cy="1516380"/>
+            <wp:effectExtent l="0" t="0" r="6985" b="7620"/>
+            <wp:docPr id="5" name="Imagem 5"/>
+            <wp:cNvGraphicFramePr>
+              <a:graphicFrameLocks xmlns:a="http://schemas.openxmlformats.org/drawingml/2006/main" noChangeAspect="1"/>
+            </wp:cNvGraphicFramePr>
+            <a:graphic xmlns:a="http://schemas.openxmlformats.org/drawingml/2006/main">
+              <a:graphicData uri="http://schemas.openxmlformats.org/drawingml/2006/picture">
+                <pic:pic xmlns:pic="http://schemas.openxmlformats.org/drawingml/2006/picture">
+                  <pic:nvPicPr>
+                    <pic:cNvPr id="1" name=""/>
+                    <pic:cNvPicPr/>
+                  </pic:nvPicPr>
+                  <pic:blipFill>
+                    <a:blip r:embed="rId13"/>
+                    <a:stretch>
+                      <a:fillRect/>
+                    </a:stretch>
+                  </pic:blipFill>
+                  <pic:spPr>
+                    <a:xfrm>
+                      <a:off x="0" y="0"/>
+                      <a:ext cx="3098165" cy="1516380"/>
+                    </a:xfrm>
+                    <a:prstGeom prst="rect">
+                      <a:avLst/>
+                    </a:prstGeom>
+                  </pic:spPr>
+                </pic:pic>
+              </a:graphicData>
+            </a:graphic>
+          </wp:inline>
+        </w:drawing>
+      </w:r>
+    </w:p>
+    <w:p>
+      <w:pPr>
+        <w:spacing w:after="0"/>
+        <w:jc w:val="both"/>
+        <w:rPr>
+          <w:rFonts w:ascii="Tenorite" w:hAnsi="Tenorite"/>
+        </w:rPr>
+      </w:pPr>
+    </w:p>
+    <w:p>
+      <w:pPr>
+        <w:spacing w:after="0"/>
+        <w:jc w:val="both"/>
+        <w:rPr>
+          <w:rFonts w:ascii="Tenorite" w:hAnsi="Tenorite"/>
+        </w:rPr>
+      </w:pPr>
+    </w:p>
     <w:sectPr>
-      <w:headerReference w:type="default" r:id="rId10"/>
+      <w:headerReference w:type="default" r:id="rId14"/>
       <w:pgSz w:w="11906" w:h="16838"/>
       <w:pgMar w:top="720" w:right="720" w:bottom="720" w:left="720" w:header="708" w:footer="708" w:gutter="0"/>
       <w:cols w:num="2" w:space="708"/>
@@ -871,7 +1572,6 @@
   <w:style w:type="character" w:default="1" w:styleId="Fontepargpadro">
     <w:name w:val="Default Paragraph Font"/>
     <w:uiPriority w:val="1"/>
-    <w:semiHidden/>
     <w:unhideWhenUsed/>
   </w:style>
   <w:style w:type="table" w:default="1" w:styleId="Tabelanormal">

</xml_diff>